<commit_message>
entraga ao professor capitur 3 e 4
</commit_message>
<xml_diff>
--- a/tcc/pesquisa/microservices.pesquisa.doc.docx
+++ b/tcc/pesquisa/microservices.pesquisa.doc.docx
@@ -2697,7 +2697,29 @@
           <w:szCs w:val="21"/>
           <w:lang w:val="pt-BR"/>
         </w:rPr>
-        <w:t>e aumenta a velocidade da implantação (deploy)</w:t>
+        <w:t>e aumenta a velocidade da implantação (</w:t>
+      </w:r>
+      <w:proofErr w:type="spellStart"/>
+      <w:r>
+        <w:rPr>
+          <w:rFonts w:ascii="Helvetica" w:eastAsia="Times New Roman" w:hAnsi="Helvetica" w:cs="Helvetica"/>
+          <w:color w:val="333333"/>
+          <w:sz w:val="21"/>
+          <w:szCs w:val="21"/>
+          <w:lang w:val="pt-BR"/>
+        </w:rPr>
+        <w:t>deploy</w:t>
+      </w:r>
+      <w:proofErr w:type="spellEnd"/>
+      <w:r>
+        <w:rPr>
+          <w:rFonts w:ascii="Helvetica" w:eastAsia="Times New Roman" w:hAnsi="Helvetica" w:cs="Helvetica"/>
+          <w:color w:val="333333"/>
+          <w:sz w:val="21"/>
+          <w:szCs w:val="21"/>
+          <w:lang w:val="pt-BR"/>
+        </w:rPr>
+        <w:t>)</w:t>
       </w:r>
     </w:p>
     <w:p>
@@ -2713,16 +2735,170 @@
           <w:color w:val="333333"/>
           <w:sz w:val="21"/>
           <w:szCs w:val="21"/>
-        </w:rPr>
-      </w:pPr>
-      <w:r>
-        <w:rPr>
-          <w:rFonts w:ascii="Helvetica" w:eastAsia="Times New Roman" w:hAnsi="Helvetica" w:cs="Helvetica"/>
-          <w:color w:val="333333"/>
-          <w:sz w:val="21"/>
-          <w:szCs w:val="21"/>
-        </w:rPr>
-        <w:t>Improved fault isolation. For example, if there is a memory leak in one service then only that service will be affected. The other services will continue to handle requests. In comparison, one misbehaving component of a monolithic architecture can bring down the entire system.</w:t>
+          <w:lang w:val="pt-BR"/>
+        </w:rPr>
+      </w:pPr>
+      <w:proofErr w:type="spellStart"/>
+      <w:r>
+        <w:rPr>
+          <w:rFonts w:ascii="Helvetica" w:eastAsia="Times New Roman" w:hAnsi="Helvetica" w:cs="Helvetica"/>
+          <w:color w:val="333333"/>
+          <w:sz w:val="21"/>
+          <w:szCs w:val="21"/>
+        </w:rPr>
+        <w:t>Isolamento</w:t>
+      </w:r>
+      <w:proofErr w:type="spellEnd"/>
+      <w:r>
+        <w:rPr>
+          <w:rFonts w:ascii="Helvetica" w:eastAsia="Times New Roman" w:hAnsi="Helvetica" w:cs="Helvetica"/>
+          <w:color w:val="333333"/>
+          <w:sz w:val="21"/>
+          <w:szCs w:val="21"/>
+        </w:rPr>
+        <w:t xml:space="preserve"> de </w:t>
+      </w:r>
+      <w:proofErr w:type="spellStart"/>
+      <w:r>
+        <w:rPr>
+          <w:rFonts w:ascii="Helvetica" w:eastAsia="Times New Roman" w:hAnsi="Helvetica" w:cs="Helvetica"/>
+          <w:color w:val="333333"/>
+          <w:sz w:val="21"/>
+          <w:szCs w:val="21"/>
+        </w:rPr>
+        <w:t>falha</w:t>
+      </w:r>
+      <w:proofErr w:type="spellEnd"/>
+      <w:r>
+        <w:rPr>
+          <w:rFonts w:ascii="Helvetica" w:eastAsia="Times New Roman" w:hAnsi="Helvetica" w:cs="Helvetica"/>
+          <w:color w:val="333333"/>
+          <w:sz w:val="21"/>
+          <w:szCs w:val="21"/>
+        </w:rPr>
+        <w:t xml:space="preserve"> </w:t>
+      </w:r>
+      <w:proofErr w:type="spellStart"/>
+      <w:r>
+        <w:rPr>
+          <w:rFonts w:ascii="Helvetica" w:eastAsia="Times New Roman" w:hAnsi="Helvetica" w:cs="Helvetica"/>
+          <w:color w:val="333333"/>
+          <w:sz w:val="21"/>
+          <w:szCs w:val="21"/>
+        </w:rPr>
+        <w:t>melhorada</w:t>
+      </w:r>
+      <w:proofErr w:type="spellEnd"/>
+      <w:r>
+        <w:rPr>
+          <w:rFonts w:ascii="Helvetica" w:eastAsia="Times New Roman" w:hAnsi="Helvetica" w:cs="Helvetica"/>
+          <w:color w:val="333333"/>
+          <w:sz w:val="21"/>
+          <w:szCs w:val="21"/>
+        </w:rPr>
+        <w:t xml:space="preserve">. </w:t>
+      </w:r>
+      <w:r>
+        <w:rPr>
+          <w:rFonts w:ascii="Helvetica" w:eastAsia="Times New Roman" w:hAnsi="Helvetica" w:cs="Helvetica"/>
+          <w:color w:val="333333"/>
+          <w:sz w:val="21"/>
+          <w:szCs w:val="21"/>
+          <w:lang w:val="pt-BR"/>
+        </w:rPr>
+        <w:t>Por exemplo, se houver um vazamento de memória em um serviço</w:t>
+      </w:r>
+      <w:r>
+        <w:rPr>
+          <w:rFonts w:ascii="Helvetica" w:eastAsia="Times New Roman" w:hAnsi="Helvetica" w:cs="Helvetica"/>
+          <w:color w:val="333333"/>
+          <w:sz w:val="21"/>
+          <w:szCs w:val="21"/>
+          <w:lang w:val="pt-BR"/>
+        </w:rPr>
+        <w:t xml:space="preserve"> então somente esse serviço será afetado</w:t>
+      </w:r>
+      <w:r>
+        <w:rPr>
+          <w:rFonts w:ascii="Helvetica" w:eastAsia="Times New Roman" w:hAnsi="Helvetica" w:cs="Helvetica"/>
+          <w:color w:val="333333"/>
+          <w:sz w:val="21"/>
+          <w:szCs w:val="21"/>
+          <w:lang w:val="pt-BR"/>
+        </w:rPr>
+        <w:t xml:space="preserve">. </w:t>
+      </w:r>
+      <w:r>
+        <w:rPr>
+          <w:rFonts w:ascii="Helvetica" w:eastAsia="Times New Roman" w:hAnsi="Helvetica" w:cs="Helvetica"/>
+          <w:color w:val="333333"/>
+          <w:sz w:val="21"/>
+          <w:szCs w:val="21"/>
+          <w:lang w:val="pt-BR"/>
+        </w:rPr>
+        <w:t>Os outros serviços continuarão a gerenciar suas requisições</w:t>
+      </w:r>
+      <w:r>
+        <w:rPr>
+          <w:rFonts w:ascii="Helvetica" w:eastAsia="Times New Roman" w:hAnsi="Helvetica" w:cs="Helvetica"/>
+          <w:color w:val="333333"/>
+          <w:sz w:val="21"/>
+          <w:szCs w:val="21"/>
+          <w:lang w:val="pt-BR"/>
+        </w:rPr>
+        <w:t>.</w:t>
+      </w:r>
+      <w:r>
+        <w:rPr>
+          <w:rFonts w:ascii="Helvetica" w:eastAsia="Times New Roman" w:hAnsi="Helvetica" w:cs="Helvetica"/>
+          <w:color w:val="333333"/>
+          <w:sz w:val="21"/>
+          <w:szCs w:val="21"/>
+          <w:lang w:val="pt-BR"/>
+        </w:rPr>
+        <w:t xml:space="preserve"> Em comparaç</w:t>
+      </w:r>
+      <w:r>
+        <w:rPr>
+          <w:rFonts w:ascii="Helvetica" w:eastAsia="Times New Roman" w:hAnsi="Helvetica" w:cs="Helvetica"/>
+          <w:color w:val="333333"/>
+          <w:sz w:val="21"/>
+          <w:szCs w:val="21"/>
+          <w:lang w:val="pt-BR"/>
+        </w:rPr>
+        <w:t xml:space="preserve">ão, um componente apresentando comportamento adverso em uma arquitetura </w:t>
+      </w:r>
+      <w:proofErr w:type="spellStart"/>
+      <w:r>
+        <w:rPr>
+          <w:rFonts w:ascii="Helvetica" w:eastAsia="Times New Roman" w:hAnsi="Helvetica" w:cs="Helvetica"/>
+          <w:color w:val="333333"/>
+          <w:sz w:val="21"/>
+          <w:szCs w:val="21"/>
+          <w:lang w:val="pt-BR"/>
+        </w:rPr>
+        <w:t>monolitica</w:t>
+      </w:r>
+      <w:proofErr w:type="spellEnd"/>
+      <w:r>
+        <w:rPr>
+          <w:rFonts w:ascii="Helvetica" w:eastAsia="Times New Roman" w:hAnsi="Helvetica" w:cs="Helvetica"/>
+          <w:color w:val="333333"/>
+          <w:sz w:val="21"/>
+          <w:szCs w:val="21"/>
+          <w:lang w:val="pt-BR"/>
+        </w:rPr>
+        <w:t xml:space="preserve"> pode deixar indisponível o sistema inteiro</w:t>
+      </w:r>
+      <w:r>
+        <w:rPr>
+          <w:rFonts w:ascii="Helvetica" w:eastAsia="Times New Roman" w:hAnsi="Helvetica" w:cs="Helvetica"/>
+          <w:color w:val="333333"/>
+          <w:sz w:val="21"/>
+          <w:szCs w:val="21"/>
+          <w:lang w:val="pt-BR"/>
+        </w:rPr>
+        <w:t>.</w:t>
       </w:r>
     </w:p>
     <w:p>
@@ -2738,16 +2914,130 @@
           <w:color w:val="333333"/>
           <w:sz w:val="21"/>
           <w:szCs w:val="21"/>
-        </w:rPr>
-      </w:pPr>
-      <w:r>
-        <w:rPr>
-          <w:rFonts w:ascii="Helvetica" w:eastAsia="Times New Roman" w:hAnsi="Helvetica" w:cs="Helvetica"/>
-          <w:color w:val="333333"/>
-          <w:sz w:val="21"/>
-          <w:szCs w:val="21"/>
-        </w:rPr>
-        <w:t>Eliminates any long-term commitment to a technology stack. When developing a new service you can pick a new technology stack. Similarly, when making major changes to an existing service you can rewrite it using a new technology stack.</w:t>
+          <w:lang w:val="pt-BR"/>
+        </w:rPr>
+      </w:pPr>
+      <w:r>
+        <w:rPr>
+          <w:rFonts w:ascii="Helvetica" w:eastAsia="Times New Roman" w:hAnsi="Helvetica" w:cs="Helvetica"/>
+          <w:color w:val="333333"/>
+          <w:sz w:val="21"/>
+          <w:szCs w:val="21"/>
+          <w:lang w:val="pt-BR"/>
+        </w:rPr>
+        <w:t>Elimina qualquer comprometimento de longo p</w:t>
+      </w:r>
+      <w:r>
+        <w:rPr>
+          <w:rFonts w:ascii="Helvetica" w:eastAsia="Times New Roman" w:hAnsi="Helvetica" w:cs="Helvetica"/>
+          <w:color w:val="333333"/>
+          <w:sz w:val="21"/>
+          <w:szCs w:val="21"/>
+          <w:lang w:val="pt-BR"/>
+        </w:rPr>
+        <w:t>razo com a pilha de tecnologias adotada</w:t>
+      </w:r>
+      <w:r>
+        <w:rPr>
+          <w:rFonts w:ascii="Helvetica" w:eastAsia="Times New Roman" w:hAnsi="Helvetica" w:cs="Helvetica"/>
+          <w:color w:val="333333"/>
+          <w:sz w:val="21"/>
+          <w:szCs w:val="21"/>
+          <w:lang w:val="pt-BR"/>
+        </w:rPr>
+        <w:t xml:space="preserve">. </w:t>
+      </w:r>
+      <w:r>
+        <w:rPr>
+          <w:rFonts w:ascii="Helvetica" w:eastAsia="Times New Roman" w:hAnsi="Helvetica" w:cs="Helvetica"/>
+          <w:color w:val="333333"/>
+          <w:sz w:val="21"/>
+          <w:szCs w:val="21"/>
+          <w:lang w:val="pt-BR"/>
+        </w:rPr>
+        <w:t xml:space="preserve">Quando desenvolver um novo serviço você pode aplicar </w:t>
+      </w:r>
+      <w:r>
+        <w:rPr>
+          <w:rFonts w:ascii="Helvetica" w:eastAsia="Times New Roman" w:hAnsi="Helvetica" w:cs="Helvetica"/>
+          <w:color w:val="333333"/>
+          <w:sz w:val="21"/>
+          <w:szCs w:val="21"/>
+          <w:lang w:val="pt-BR"/>
+        </w:rPr>
+        <w:t>uma nova pilha de tecnologias</w:t>
+      </w:r>
+      <w:r>
+        <w:rPr>
+          <w:rFonts w:ascii="Helvetica" w:eastAsia="Times New Roman" w:hAnsi="Helvetica" w:cs="Helvetica"/>
+          <w:color w:val="333333"/>
+          <w:sz w:val="21"/>
+          <w:szCs w:val="21"/>
+          <w:lang w:val="pt-BR"/>
+        </w:rPr>
+        <w:t xml:space="preserve">. </w:t>
+      </w:r>
+      <w:r>
+        <w:rPr>
+          <w:rFonts w:ascii="Helvetica" w:eastAsia="Times New Roman" w:hAnsi="Helvetica" w:cs="Helvetica"/>
+          <w:color w:val="333333"/>
+          <w:sz w:val="21"/>
+          <w:szCs w:val="21"/>
+          <w:lang w:val="pt-BR"/>
+        </w:rPr>
+        <w:t>De forma similar</w:t>
+      </w:r>
+      <w:r>
+        <w:rPr>
+          <w:rFonts w:ascii="Helvetica" w:eastAsia="Times New Roman" w:hAnsi="Helvetica" w:cs="Helvetica"/>
+          <w:color w:val="333333"/>
+          <w:sz w:val="21"/>
+          <w:szCs w:val="21"/>
+          <w:lang w:val="pt-BR"/>
+        </w:rPr>
+        <w:t xml:space="preserve">, </w:t>
+      </w:r>
+      <w:r>
+        <w:rPr>
+          <w:rFonts w:ascii="Helvetica" w:eastAsia="Times New Roman" w:hAnsi="Helvetica" w:cs="Helvetica"/>
+          <w:color w:val="333333"/>
+          <w:sz w:val="21"/>
+          <w:szCs w:val="21"/>
+          <w:lang w:val="pt-BR"/>
+        </w:rPr>
+        <w:t xml:space="preserve">quando fizer muitas mudanças em um serviço existente </w:t>
+      </w:r>
+      <w:proofErr w:type="spellStart"/>
+      <w:r>
+        <w:rPr>
+          <w:rFonts w:ascii="Helvetica" w:eastAsia="Times New Roman" w:hAnsi="Helvetica" w:cs="Helvetica"/>
+          <w:color w:val="333333"/>
+          <w:sz w:val="21"/>
+          <w:szCs w:val="21"/>
+          <w:lang w:val="pt-BR"/>
+        </w:rPr>
+        <w:t>voce</w:t>
+      </w:r>
+      <w:proofErr w:type="spellEnd"/>
+      <w:r>
+        <w:rPr>
+          <w:rFonts w:ascii="Helvetica" w:eastAsia="Times New Roman" w:hAnsi="Helvetica" w:cs="Helvetica"/>
+          <w:color w:val="333333"/>
+          <w:sz w:val="21"/>
+          <w:szCs w:val="21"/>
+          <w:lang w:val="pt-BR"/>
+        </w:rPr>
+        <w:t xml:space="preserve"> pode reescrever na nova tecnologia</w:t>
+      </w:r>
+      <w:r>
+        <w:rPr>
+          <w:rFonts w:ascii="Helvetica" w:eastAsia="Times New Roman" w:hAnsi="Helvetica" w:cs="Helvetica"/>
+          <w:color w:val="333333"/>
+          <w:sz w:val="21"/>
+          <w:szCs w:val="21"/>
+          <w:lang w:val="pt-BR"/>
+        </w:rPr>
+        <w:t>.</w:t>
       </w:r>
     </w:p>
     <w:p>
@@ -2760,6 +3050,7 @@
           <w:color w:val="333333"/>
           <w:sz w:val="36"/>
           <w:szCs w:val="36"/>
+          <w:lang w:val="pt-BR"/>
         </w:rPr>
       </w:pPr>
       <w:r>
@@ -2768,8 +3059,9 @@
           <w:color w:val="333333"/>
           <w:sz w:val="36"/>
           <w:szCs w:val="36"/>
-        </w:rPr>
-        <w:t>Drawbacks</w:t>
+          <w:lang w:val="pt-BR"/>
+        </w:rPr>
+        <w:t>Desvantagens</w:t>
       </w:r>
     </w:p>
     <w:p>
@@ -2781,16 +3073,28 @@
           <w:color w:val="333333"/>
           <w:sz w:val="21"/>
           <w:szCs w:val="21"/>
-        </w:rPr>
-      </w:pPr>
-      <w:r>
-        <w:rPr>
-          <w:rFonts w:ascii="Helvetica" w:eastAsia="Times New Roman" w:hAnsi="Helvetica" w:cs="Helvetica"/>
-          <w:color w:val="333333"/>
-          <w:sz w:val="21"/>
-          <w:szCs w:val="21"/>
-        </w:rPr>
-        <w:t>This solution has a number of drawbacks:</w:t>
+          <w:lang w:val="pt-BR"/>
+        </w:rPr>
+      </w:pPr>
+      <w:r>
+        <w:rPr>
+          <w:rFonts w:ascii="Helvetica" w:eastAsia="Times New Roman" w:hAnsi="Helvetica" w:cs="Helvetica"/>
+          <w:color w:val="333333"/>
+          <w:sz w:val="21"/>
+          <w:szCs w:val="21"/>
+          <w:lang w:val="pt-BR"/>
+        </w:rPr>
+        <w:t>Esta solução tem um numero de desvantagens</w:t>
+      </w:r>
+      <w:r>
+        <w:rPr>
+          <w:rFonts w:ascii="Helvetica" w:eastAsia="Times New Roman" w:hAnsi="Helvetica" w:cs="Helvetica"/>
+          <w:color w:val="333333"/>
+          <w:sz w:val="21"/>
+          <w:szCs w:val="21"/>
+          <w:lang w:val="pt-BR"/>
+        </w:rPr>
+        <w:t>:</w:t>
       </w:r>
     </w:p>
     <w:p>
@@ -2806,16 +3110,28 @@
           <w:color w:val="333333"/>
           <w:sz w:val="21"/>
           <w:szCs w:val="21"/>
-        </w:rPr>
-      </w:pPr>
-      <w:r>
-        <w:rPr>
-          <w:rFonts w:ascii="Helvetica" w:eastAsia="Times New Roman" w:hAnsi="Helvetica" w:cs="Helvetica"/>
-          <w:color w:val="333333"/>
-          <w:sz w:val="21"/>
-          <w:szCs w:val="21"/>
-        </w:rPr>
-        <w:t>Developers must deal with the additional complexity of creating a distributed system.</w:t>
+          <w:lang w:val="pt-BR"/>
+        </w:rPr>
+      </w:pPr>
+      <w:r>
+        <w:rPr>
+          <w:rFonts w:ascii="Helvetica" w:eastAsia="Times New Roman" w:hAnsi="Helvetica" w:cs="Helvetica"/>
+          <w:color w:val="333333"/>
+          <w:sz w:val="21"/>
+          <w:szCs w:val="21"/>
+          <w:lang w:val="pt-BR"/>
+        </w:rPr>
+        <w:t>Desenvolvedores precisam lidar com complexidade adicional de criar um sistema distribuído</w:t>
+      </w:r>
+      <w:r>
+        <w:rPr>
+          <w:rFonts w:ascii="Helvetica" w:eastAsia="Times New Roman" w:hAnsi="Helvetica" w:cs="Helvetica"/>
+          <w:color w:val="333333"/>
+          <w:sz w:val="21"/>
+          <w:szCs w:val="21"/>
+          <w:lang w:val="pt-BR"/>
+        </w:rPr>
+        <w:t>.</w:t>
       </w:r>
     </w:p>
     <w:p>
@@ -2831,16 +3147,38 @@
           <w:color w:val="333333"/>
           <w:sz w:val="21"/>
           <w:szCs w:val="21"/>
-        </w:rPr>
-      </w:pPr>
-      <w:r>
-        <w:rPr>
-          <w:rFonts w:ascii="Helvetica" w:eastAsia="Times New Roman" w:hAnsi="Helvetica" w:cs="Helvetica"/>
-          <w:color w:val="333333"/>
-          <w:sz w:val="21"/>
-          <w:szCs w:val="21"/>
-        </w:rPr>
-        <w:t>Developer tools/IDEs are oriented on building monolithic applications and don’t provide explicit support for developing distributed applications.</w:t>
+          <w:lang w:val="pt-BR"/>
+        </w:rPr>
+      </w:pPr>
+      <w:r>
+        <w:rPr>
+          <w:rFonts w:ascii="Helvetica" w:eastAsia="Times New Roman" w:hAnsi="Helvetica" w:cs="Helvetica"/>
+          <w:color w:val="333333"/>
+          <w:sz w:val="21"/>
+          <w:szCs w:val="21"/>
+          <w:lang w:val="pt-BR"/>
+        </w:rPr>
+        <w:t>Maioria das ferramentas de desenvolvimento são orientadas a construir aplicaç</w:t>
+      </w:r>
+      <w:r>
+        <w:rPr>
+          <w:rFonts w:ascii="Helvetica" w:eastAsia="Times New Roman" w:hAnsi="Helvetica" w:cs="Helvetica"/>
+          <w:color w:val="333333"/>
+          <w:sz w:val="21"/>
+          <w:szCs w:val="21"/>
+          <w:lang w:val="pt-BR"/>
+        </w:rPr>
+        <w:t>ões monolíticas e não fornecem suporte explicito  para desenvolvimento de aplicações distribuídas</w:t>
+      </w:r>
+      <w:r>
+        <w:rPr>
+          <w:rFonts w:ascii="Helvetica" w:eastAsia="Times New Roman" w:hAnsi="Helvetica" w:cs="Helvetica"/>
+          <w:color w:val="333333"/>
+          <w:sz w:val="21"/>
+          <w:szCs w:val="21"/>
+          <w:lang w:val="pt-BR"/>
+        </w:rPr>
+        <w:t>.</w:t>
       </w:r>
     </w:p>
     <w:p>
@@ -2858,15 +3196,77 @@
           <w:szCs w:val="21"/>
         </w:rPr>
       </w:pPr>
-      <w:r>
-        <w:rPr>
-          <w:rFonts w:ascii="Helvetica" w:eastAsia="Times New Roman" w:hAnsi="Helvetica" w:cs="Helvetica"/>
-          <w:color w:val="333333"/>
-          <w:sz w:val="21"/>
-          <w:szCs w:val="21"/>
-        </w:rPr>
-        <w:t>Testing is more difficult</w:t>
-      </w:r>
+      <w:proofErr w:type="spellStart"/>
+      <w:r>
+        <w:rPr>
+          <w:rFonts w:ascii="Helvetica" w:eastAsia="Times New Roman" w:hAnsi="Helvetica" w:cs="Helvetica"/>
+          <w:color w:val="333333"/>
+          <w:sz w:val="21"/>
+          <w:szCs w:val="21"/>
+        </w:rPr>
+        <w:t>Teste</w:t>
+      </w:r>
+      <w:proofErr w:type="spellEnd"/>
+      <w:r>
+        <w:rPr>
+          <w:rFonts w:ascii="Helvetica" w:eastAsia="Times New Roman" w:hAnsi="Helvetica" w:cs="Helvetica"/>
+          <w:color w:val="333333"/>
+          <w:sz w:val="21"/>
+          <w:szCs w:val="21"/>
+        </w:rPr>
+        <w:t xml:space="preserve"> </w:t>
+      </w:r>
+      <w:proofErr w:type="spellStart"/>
+      <w:r>
+        <w:rPr>
+          <w:rFonts w:ascii="Helvetica" w:eastAsia="Times New Roman" w:hAnsi="Helvetica" w:cs="Helvetica"/>
+          <w:color w:val="333333"/>
+          <w:sz w:val="21"/>
+          <w:szCs w:val="21"/>
+        </w:rPr>
+        <w:t>integrado</w:t>
+      </w:r>
+      <w:proofErr w:type="spellEnd"/>
+      <w:r>
+        <w:rPr>
+          <w:rFonts w:ascii="Helvetica" w:eastAsia="Times New Roman" w:hAnsi="Helvetica" w:cs="Helvetica"/>
+          <w:color w:val="333333"/>
+          <w:sz w:val="21"/>
+          <w:szCs w:val="21"/>
+        </w:rPr>
+        <w:t xml:space="preserve"> é </w:t>
+      </w:r>
+      <w:proofErr w:type="spellStart"/>
+      <w:r>
+        <w:rPr>
+          <w:rFonts w:ascii="Helvetica" w:eastAsia="Times New Roman" w:hAnsi="Helvetica" w:cs="Helvetica"/>
+          <w:color w:val="333333"/>
+          <w:sz w:val="21"/>
+          <w:szCs w:val="21"/>
+        </w:rPr>
+        <w:t>mais</w:t>
+      </w:r>
+      <w:proofErr w:type="spellEnd"/>
+      <w:r>
+        <w:rPr>
+          <w:rFonts w:ascii="Helvetica" w:eastAsia="Times New Roman" w:hAnsi="Helvetica" w:cs="Helvetica"/>
+          <w:color w:val="333333"/>
+          <w:sz w:val="21"/>
+          <w:szCs w:val="21"/>
+        </w:rPr>
+        <w:t xml:space="preserve"> </w:t>
+      </w:r>
+      <w:proofErr w:type="spellStart"/>
+      <w:r>
+        <w:rPr>
+          <w:rFonts w:ascii="Helvetica" w:eastAsia="Times New Roman" w:hAnsi="Helvetica" w:cs="Helvetica"/>
+          <w:color w:val="333333"/>
+          <w:sz w:val="21"/>
+          <w:szCs w:val="21"/>
+        </w:rPr>
+        <w:t>dificil</w:t>
+      </w:r>
+      <w:proofErr w:type="spellEnd"/>
     </w:p>
     <w:p>
       <w:pPr>
@@ -2881,16 +3281,82 @@
           <w:color w:val="333333"/>
           <w:sz w:val="21"/>
           <w:szCs w:val="21"/>
-        </w:rPr>
-      </w:pPr>
-      <w:r>
-        <w:rPr>
-          <w:rFonts w:ascii="Helvetica" w:eastAsia="Times New Roman" w:hAnsi="Helvetica" w:cs="Helvetica"/>
-          <w:color w:val="333333"/>
-          <w:sz w:val="21"/>
-          <w:szCs w:val="21"/>
-        </w:rPr>
-        <w:t>Developers must implement the inter-service communication mechanism.</w:t>
+          <w:lang w:val="pt-BR"/>
+        </w:rPr>
+      </w:pPr>
+      <w:r>
+        <w:rPr>
+          <w:rFonts w:ascii="Helvetica" w:eastAsia="Times New Roman" w:hAnsi="Helvetica" w:cs="Helvetica"/>
+          <w:color w:val="333333"/>
+          <w:sz w:val="21"/>
+          <w:szCs w:val="21"/>
+          <w:lang w:val="pt-BR"/>
+        </w:rPr>
+        <w:t xml:space="preserve">Desenvolvedores precisam </w:t>
+      </w:r>
+      <w:proofErr w:type="spellStart"/>
+      <w:r>
+        <w:rPr>
+          <w:rFonts w:ascii="Helvetica" w:eastAsia="Times New Roman" w:hAnsi="Helvetica" w:cs="Helvetica"/>
+          <w:color w:val="333333"/>
+          <w:sz w:val="21"/>
+          <w:szCs w:val="21"/>
+          <w:lang w:val="pt-BR"/>
+        </w:rPr>
+        <w:t>impementar</w:t>
+      </w:r>
+      <w:proofErr w:type="spellEnd"/>
+      <w:r>
+        <w:rPr>
+          <w:rFonts w:ascii="Helvetica" w:eastAsia="Times New Roman" w:hAnsi="Helvetica" w:cs="Helvetica"/>
+          <w:color w:val="333333"/>
+          <w:sz w:val="21"/>
+          <w:szCs w:val="21"/>
+          <w:lang w:val="pt-BR"/>
+        </w:rPr>
+        <w:t xml:space="preserve"> o mecanismo de comunicação entre os servi</w:t>
+      </w:r>
+      <w:r>
+        <w:rPr>
+          <w:rFonts w:ascii="Helvetica" w:eastAsia="Times New Roman" w:hAnsi="Helvetica" w:cs="Helvetica"/>
+          <w:color w:val="333333"/>
+          <w:sz w:val="21"/>
+          <w:szCs w:val="21"/>
+          <w:lang w:val="pt-BR"/>
+        </w:rPr>
+        <w:t>ços "</w:t>
+      </w:r>
+      <w:proofErr w:type="spellStart"/>
+      <w:r>
+        <w:rPr>
+          <w:rFonts w:ascii="Helvetica" w:eastAsia="Times New Roman" w:hAnsi="Helvetica" w:cs="Helvetica"/>
+          <w:color w:val="333333"/>
+          <w:sz w:val="21"/>
+          <w:szCs w:val="21"/>
+          <w:lang w:val="pt-BR"/>
+        </w:rPr>
+        <w:t>inter-service</w:t>
+      </w:r>
+      <w:proofErr w:type="spellEnd"/>
+      <w:r>
+        <w:rPr>
+          <w:rFonts w:ascii="Helvetica" w:eastAsia="Times New Roman" w:hAnsi="Helvetica" w:cs="Helvetica"/>
+          <w:color w:val="333333"/>
+          <w:sz w:val="21"/>
+          <w:szCs w:val="21"/>
+          <w:lang w:val="pt-BR"/>
+        </w:rPr>
+        <w:t>"</w:t>
+      </w:r>
+      <w:r>
+        <w:rPr>
+          <w:rFonts w:ascii="Helvetica" w:eastAsia="Times New Roman" w:hAnsi="Helvetica" w:cs="Helvetica"/>
+          <w:color w:val="333333"/>
+          <w:sz w:val="21"/>
+          <w:szCs w:val="21"/>
+          <w:lang w:val="pt-BR"/>
+        </w:rPr>
+        <w:t>.</w:t>
       </w:r>
     </w:p>
     <w:p>
@@ -2906,16 +3372,48 @@
           <w:color w:val="333333"/>
           <w:sz w:val="21"/>
           <w:szCs w:val="21"/>
-        </w:rPr>
-      </w:pPr>
-      <w:r>
-        <w:rPr>
-          <w:rFonts w:ascii="Helvetica" w:eastAsia="Times New Roman" w:hAnsi="Helvetica" w:cs="Helvetica"/>
-          <w:color w:val="333333"/>
-          <w:sz w:val="21"/>
-          <w:szCs w:val="21"/>
-        </w:rPr>
-        <w:t>Implementing use cases that span multiple services without using distributed transactions is difficult</w:t>
+          <w:lang w:val="pt-BR"/>
+        </w:rPr>
+      </w:pPr>
+      <w:r>
+        <w:rPr>
+          <w:rFonts w:ascii="Helvetica" w:eastAsia="Times New Roman" w:hAnsi="Helvetica" w:cs="Helvetica"/>
+          <w:color w:val="333333"/>
+          <w:sz w:val="21"/>
+          <w:szCs w:val="21"/>
+          <w:lang w:val="pt-BR"/>
+        </w:rPr>
+        <w:t>Implementar casos de uso que e</w:t>
+      </w:r>
+      <w:r>
+        <w:rPr>
+          <w:rFonts w:ascii="Helvetica" w:eastAsia="Times New Roman" w:hAnsi="Helvetica" w:cs="Helvetica"/>
+          <w:color w:val="333333"/>
+          <w:sz w:val="21"/>
+          <w:szCs w:val="21"/>
+          <w:lang w:val="pt-BR"/>
+        </w:rPr>
+        <w:t>x</w:t>
+      </w:r>
+      <w:r>
+        <w:rPr>
+          <w:rFonts w:ascii="Helvetica" w:eastAsia="Times New Roman" w:hAnsi="Helvetica" w:cs="Helvetica"/>
+          <w:color w:val="333333"/>
+          <w:sz w:val="21"/>
+          <w:szCs w:val="21"/>
+          <w:lang w:val="pt-BR"/>
+        </w:rPr>
+        <w:t>pandem para múltiplos serviços</w:t>
+      </w:r>
+      <w:r>
+        <w:rPr>
+          <w:rFonts w:ascii="Helvetica" w:eastAsia="Times New Roman" w:hAnsi="Helvetica" w:cs="Helvetica"/>
+          <w:color w:val="333333"/>
+          <w:sz w:val="21"/>
+          <w:szCs w:val="21"/>
+          <w:lang w:val="pt-BR"/>
+        </w:rPr>
+        <w:t xml:space="preserve"> sem usar transação distribuída é difícil.</w:t>
       </w:r>
     </w:p>
     <w:p>
@@ -2931,16 +3429,72 @@
           <w:color w:val="333333"/>
           <w:sz w:val="21"/>
           <w:szCs w:val="21"/>
-        </w:rPr>
-      </w:pPr>
-      <w:r>
-        <w:rPr>
-          <w:rFonts w:ascii="Helvetica" w:eastAsia="Times New Roman" w:hAnsi="Helvetica" w:cs="Helvetica"/>
-          <w:color w:val="333333"/>
-          <w:sz w:val="21"/>
-          <w:szCs w:val="21"/>
-        </w:rPr>
-        <w:t>Implementing use cases that span multiple services requires careful coordination between the teams</w:t>
+          <w:lang w:val="pt-BR"/>
+        </w:rPr>
+      </w:pPr>
+      <w:r>
+        <w:rPr>
+          <w:rFonts w:ascii="Helvetica" w:eastAsia="Times New Roman" w:hAnsi="Helvetica" w:cs="Helvetica"/>
+          <w:color w:val="333333"/>
+          <w:sz w:val="21"/>
+          <w:szCs w:val="21"/>
+          <w:lang w:val="pt-BR"/>
+        </w:rPr>
+        <w:t xml:space="preserve">Implementar casos de uso que </w:t>
+      </w:r>
+      <w:proofErr w:type="spellStart"/>
+      <w:r>
+        <w:rPr>
+          <w:rFonts w:ascii="Helvetica" w:eastAsia="Times New Roman" w:hAnsi="Helvetica" w:cs="Helvetica"/>
+          <w:color w:val="333333"/>
+          <w:sz w:val="21"/>
+          <w:szCs w:val="21"/>
+          <w:lang w:val="pt-BR"/>
+        </w:rPr>
+        <w:t>espandem</w:t>
+      </w:r>
+      <w:proofErr w:type="spellEnd"/>
+      <w:r>
+        <w:rPr>
+          <w:rFonts w:ascii="Helvetica" w:eastAsia="Times New Roman" w:hAnsi="Helvetica" w:cs="Helvetica"/>
+          <w:color w:val="333333"/>
+          <w:sz w:val="21"/>
+          <w:szCs w:val="21"/>
+          <w:lang w:val="pt-BR"/>
+        </w:rPr>
+        <w:t xml:space="preserve"> para </w:t>
+      </w:r>
+      <w:proofErr w:type="spellStart"/>
+      <w:r>
+        <w:rPr>
+          <w:rFonts w:ascii="Helvetica" w:eastAsia="Times New Roman" w:hAnsi="Helvetica" w:cs="Helvetica"/>
+          <w:color w:val="333333"/>
+          <w:sz w:val="21"/>
+          <w:szCs w:val="21"/>
+          <w:lang w:val="pt-BR"/>
+        </w:rPr>
+        <w:t>multiples</w:t>
+      </w:r>
+      <w:proofErr w:type="spellEnd"/>
+      <w:r>
+        <w:rPr>
+          <w:rFonts w:ascii="Helvetica" w:eastAsia="Times New Roman" w:hAnsi="Helvetica" w:cs="Helvetica"/>
+          <w:color w:val="333333"/>
+          <w:sz w:val="21"/>
+          <w:szCs w:val="21"/>
+          <w:lang w:val="pt-BR"/>
+        </w:rPr>
+        <w:t xml:space="preserve"> serviços </w:t>
+      </w:r>
+      <w:r>
+        <w:rPr>
+          <w:rFonts w:ascii="Helvetica" w:eastAsia="Times New Roman" w:hAnsi="Helvetica" w:cs="Helvetica"/>
+          <w:color w:val="333333"/>
+          <w:sz w:val="21"/>
+          <w:szCs w:val="21"/>
+          <w:lang w:val="pt-BR"/>
+        </w:rPr>
+        <w:t>requerem uma cuidadosa coordenação entre os times</w:t>
       </w:r>
     </w:p>
     <w:p>
@@ -3136,17 +3690,8 @@
           <w:sz w:val="21"/>
           <w:szCs w:val="21"/>
         </w:rPr>
-        <w:t xml:space="preserve">One challenge with using this approach is deciding when it makes sense to use it. When developing the first version of an application, you often do not have the problems that this approach solves. Moreover, using an elaborate, distributed architecture will slow down development. This can be a major problem for startups whose biggest challenge is often how to rapidly evolve the business model and accompanying application. Using Y-axis splits might </w:t>
-      </w:r>
-      <w:r>
-        <w:rPr>
-          <w:rFonts w:ascii="Helvetica" w:eastAsia="Times New Roman" w:hAnsi="Helvetica" w:cs="Helvetica"/>
-          <w:color w:val="333333"/>
-          <w:sz w:val="21"/>
-          <w:szCs w:val="21"/>
-        </w:rPr>
         <w:lastRenderedPageBreak/>
-        <w:t>make it much more difficult to iterate rapidly. Later on, however, when the challenge is how to scale and you need to use functional decomposition, the tangled dependencies might make it difficult to decompose your monolithic application into a set of services.</w:t>
+        <w:t>One challenge with using this approach is deciding when it makes sense to use it. When developing the first version of an application, you often do not have the problems that this approach solves. Moreover, using an elaborate, distributed architecture will slow down development. This can be a major problem for startups whose biggest challenge is often how to rapidly evolve the business model and accompanying application. Using Y-axis splits might make it much more difficult to iterate rapidly. Later on, however, when the challenge is how to scale and you need to use functional decomposition, the tangled dependencies might make it difficult to decompose your monolithic application into a set of services.</w:t>
       </w:r>
     </w:p>
     <w:p>
@@ -3732,6 +4277,7 @@
           <w:sz w:val="21"/>
           <w:szCs w:val="21"/>
         </w:rPr>
+        <w:lastRenderedPageBreak/>
         <w:t xml:space="preserve">There are many patterns related to the </w:t>
       </w:r>
       <w:proofErr w:type="spellStart"/>
@@ -3834,7 +4380,6 @@
           <w:sz w:val="21"/>
           <w:szCs w:val="21"/>
         </w:rPr>
-        <w:lastRenderedPageBreak/>
         <w:drawing>
           <wp:inline distT="0" distB="0" distL="0" distR="0">
             <wp:extent cx="10772775" cy="6924675"/>
@@ -3994,6 +4539,7 @@
           <w:sz w:val="21"/>
           <w:szCs w:val="21"/>
         </w:rPr>
+        <w:lastRenderedPageBreak/>
         <w:t>The </w:t>
       </w:r>
       <w:hyperlink r:id="rId22" w:history="1">
@@ -4104,7 +4650,6 @@
           <w:sz w:val="21"/>
           <w:szCs w:val="21"/>
         </w:rPr>
-        <w:lastRenderedPageBreak/>
         <w:t>The </w:t>
       </w:r>
       <w:hyperlink r:id="rId24" w:history="1">
@@ -5153,6 +5698,7 @@
           <w:sz w:val="21"/>
           <w:szCs w:val="21"/>
         </w:rPr>
+        <w:lastRenderedPageBreak/>
         <w:t>Chris Richardson has </w:t>
       </w:r>
       <w:hyperlink r:id="rId51" w:history="1">
@@ -5217,7 +5763,6 @@
           <w:sz w:val="54"/>
           <w:szCs w:val="54"/>
         </w:rPr>
-        <w:lastRenderedPageBreak/>
         <w:t>See also</w:t>
       </w:r>
     </w:p>

</xml_diff>